<commit_message>
modifica logica view acquisto
</commit_message>
<xml_diff>
--- a/Software Architecture Document Amazuni.docx
+++ b/Software Architecture Document Amazuni.docx
@@ -47,7 +47,7 @@
                     </pic:cNvPicPr>
                   </pic:nvPicPr>
                   <pic:blipFill>
-                    <a:blip r:embed="rId7" cstate="print">
+                    <a:blip r:embed="rId9" cstate="print">
                       <a:extLst>
                         <a:ext uri="{28A0092B-C50C-407E-A947-70E740481C1C}">
                           <a14:useLocalDpi xmlns:a14="http://schemas.microsoft.com/office/drawing/2010/main" val="0"/>
@@ -285,7 +285,7 @@
                     </pic:cNvPicPr>
                   </pic:nvPicPr>
                   <pic:blipFill>
-                    <a:blip r:embed="rId8" cstate="print">
+                    <a:blip r:embed="rId10" cstate="print">
                       <a:extLst>
                         <a:ext uri="{28A0092B-C50C-407E-A947-70E740481C1C}">
                           <a14:useLocalDpi xmlns:a14="http://schemas.microsoft.com/office/drawing/2010/main" val="0"/>
@@ -450,39 +450,8 @@
           <w:sz w:val="96"/>
           <w:szCs w:val="96"/>
         </w:rPr>
-        <w:t xml:space="preserve">Negozio virtuale </w:t>
-      </w:r>
-      <w:proofErr w:type="gramStart"/>
-      <w:r>
-        <w:rPr>
-          <w:b/>
-          <w:i/>
-          <w:sz w:val="96"/>
-          <w:szCs w:val="96"/>
-        </w:rPr>
-        <w:t>di</w:t>
-      </w:r>
-      <w:proofErr w:type="gramEnd"/>
-      <w:r>
-        <w:rPr>
-          <w:b/>
-          <w:i/>
-          <w:sz w:val="96"/>
-          <w:szCs w:val="96"/>
-        </w:rPr>
-        <w:t xml:space="preserve"> </w:t>
-      </w:r>
-      <w:proofErr w:type="gramStart"/>
-      <w:r>
-        <w:rPr>
-          <w:b/>
-          <w:i/>
-          <w:sz w:val="96"/>
-          <w:szCs w:val="96"/>
-        </w:rPr>
-        <w:t>dischi</w:t>
-      </w:r>
-      <w:proofErr w:type="gramEnd"/>
+        <w:t>Negozio virtuale di dischi</w:t>
+      </w:r>
       <w:r>
         <w:rPr>
           <w:b/>
@@ -3118,7 +3087,7 @@
               </w:rPr>
               <w:t>(</w:t>
             </w:r>
-            <w:hyperlink r:id="rId9" w:history="1">
+            <w:hyperlink r:id="rId11" w:history="1">
               <w:r>
                 <w:rPr>
                   <w:rStyle w:val="Collegamentoipertestuale"/>
@@ -3260,7 +3229,7 @@
               </w:rPr>
               <w:t>Eclipse (</w:t>
             </w:r>
-            <w:hyperlink r:id="rId10" w:history="1">
+            <w:hyperlink r:id="rId12" w:history="1">
               <w:r>
                 <w:rPr>
                   <w:rStyle w:val="Collegamentoipertestuale"/>
@@ -3327,7 +3296,7 @@
               </w:rPr>
               <w:t xml:space="preserve"> Connectivity SE (</w:t>
             </w:r>
-            <w:hyperlink r:id="rId11" w:history="1">
+            <w:hyperlink r:id="rId13" w:history="1">
               <w:r>
                 <w:rPr>
                   <w:rStyle w:val="Collegamentoipertestuale"/>
@@ -3438,7 +3407,7 @@
     <w:p>
       <w:pPr>
         <w:pStyle w:val="Paragrafoelenco"/>
-        <w:ind w:left="-426"/>
+        <w:ind w:left="-142"/>
         <w:rPr>
           <w:sz w:val="28"/>
           <w:szCs w:val="28"/>
@@ -3479,13 +3448,15 @@
       <w:r>
         <w:rPr>
           <w:noProof/>
+          <w:sz w:val="28"/>
+          <w:szCs w:val="28"/>
           <w:lang w:eastAsia="it-IT"/>
         </w:rPr>
         <w:drawing>
-          <wp:inline distT="0" distB="0" distL="0" distR="0" wp14:anchorId="7F800768" wp14:editId="6DA9300B">
-            <wp:extent cx="6957446" cy="5098110"/>
-            <wp:effectExtent l="19050" t="0" r="0" b="0"/>
-            <wp:docPr id="1" name="Immagine 1" descr="C:\Users\User\Università\Ing. del software\Progetto\Component Diagram Acquisto.jpg"/>
+          <wp:inline distT="0" distB="0" distL="0" distR="0" wp14:anchorId="0E0A3268" wp14:editId="6619D667">
+            <wp:extent cx="6317515" cy="5129286"/>
+            <wp:effectExtent l="0" t="0" r="0" b="0"/>
+            <wp:docPr id="3" name="Immagine 3" descr="Macintosh HD:Users:gerry:Desktop:Component Diagram Acquisto.png"/>
             <wp:cNvGraphicFramePr>
               <a:graphicFrameLocks xmlns:a="http://schemas.openxmlformats.org/drawingml/2006/main" noChangeAspect="1"/>
             </wp:cNvGraphicFramePr>
@@ -3493,13 +3464,19 @@
               <a:graphicData uri="http://schemas.openxmlformats.org/drawingml/2006/picture">
                 <pic:pic xmlns:pic="http://schemas.openxmlformats.org/drawingml/2006/picture">
                   <pic:nvPicPr>
-                    <pic:cNvPr id="0" name="Picture 1" descr="C:\Users\User\Università\Ing. del software\Progetto\Component Diagram Acquisto.jpg"/>
+                    <pic:cNvPr id="0" name="Picture 1" descr="Macintosh HD:Users:gerry:Desktop:Component Diagram Acquisto.png"/>
                     <pic:cNvPicPr>
                       <a:picLocks noChangeAspect="1" noChangeArrowheads="1"/>
                     </pic:cNvPicPr>
                   </pic:nvPicPr>
                   <pic:blipFill>
-                    <a:blip r:embed="rId12"/>
+                    <a:blip r:embed="rId14">
+                      <a:extLst>
+                        <a:ext uri="{28A0092B-C50C-407E-A947-70E740481C1C}">
+                          <a14:useLocalDpi xmlns:a14="http://schemas.microsoft.com/office/drawing/2010/main" val="0"/>
+                        </a:ext>
+                      </a:extLst>
+                    </a:blip>
                     <a:srcRect/>
                     <a:stretch>
                       <a:fillRect/>
@@ -3508,17 +3485,14 @@
                   <pic:spPr bwMode="auto">
                     <a:xfrm>
                       <a:off x="0" y="0"/>
-                      <a:ext cx="6957446" cy="5098110"/>
+                      <a:ext cx="6317515" cy="5129286"/>
                     </a:xfrm>
                     <a:prstGeom prst="rect">
                       <a:avLst/>
                     </a:prstGeom>
                     <a:noFill/>
-                    <a:ln w="9525">
+                    <a:ln>
                       <a:noFill/>
-                      <a:miter lim="800000"/>
-                      <a:headEnd/>
-                      <a:tailEnd/>
                     </a:ln>
                   </pic:spPr>
                 </pic:pic>
@@ -3536,6 +3510,56 @@
     </w:sectPr>
   </w:body>
 </w:document>
+</file>
+
+<file path=word/endnotes.xml><?xml version="1.0" encoding="utf-8"?>
+<w:endnotes xmlns:wpc="http://schemas.microsoft.com/office/word/2010/wordprocessingCanvas" xmlns:mo="http://schemas.microsoft.com/office/mac/office/2008/main" xmlns:mc="http://schemas.openxmlformats.org/markup-compatibility/2006" xmlns:mv="urn:schemas-microsoft-com:mac:vml" xmlns:o="urn:schemas-microsoft-com:office:office" xmlns:r="http://schemas.openxmlformats.org/officeDocument/2006/relationships" xmlns:m="http://schemas.openxmlformats.org/officeDocument/2006/math" xmlns:v="urn:schemas-microsoft-com:vml" xmlns:wp14="http://schemas.microsoft.com/office/word/2010/wordprocessingDrawing" xmlns:wp="http://schemas.openxmlformats.org/drawingml/2006/wordprocessingDrawing" xmlns:w10="urn:schemas-microsoft-com:office:word" xmlns:w="http://schemas.openxmlformats.org/wordprocessingml/2006/main" xmlns:w14="http://schemas.microsoft.com/office/word/2010/wordml" xmlns:wpg="http://schemas.microsoft.com/office/word/2010/wordprocessingGroup" xmlns:wpi="http://schemas.microsoft.com/office/word/2010/wordprocessingInk" xmlns:wne="http://schemas.microsoft.com/office/word/2006/wordml" xmlns:wps="http://schemas.microsoft.com/office/word/2010/wordprocessingShape" mc:Ignorable="w14 wp14">
+  <w:endnote w:type="separator" w:id="-1">
+    <w:p>
+      <w:pPr>
+        <w:spacing w:after="0" w:line="240" w:lineRule="auto"/>
+      </w:pPr>
+      <w:r>
+        <w:separator/>
+      </w:r>
+    </w:p>
+  </w:endnote>
+  <w:endnote w:type="continuationSeparator" w:id="0">
+    <w:p>
+      <w:pPr>
+        <w:spacing w:after="0" w:line="240" w:lineRule="auto"/>
+      </w:pPr>
+      <w:r>
+        <w:continuationSeparator/>
+      </w:r>
+    </w:p>
+  </w:endnote>
+</w:endnotes>
+</file>
+
+<file path=word/footnotes.xml><?xml version="1.0" encoding="utf-8"?>
+<w:footnotes xmlns:wpc="http://schemas.microsoft.com/office/word/2010/wordprocessingCanvas" xmlns:mo="http://schemas.microsoft.com/office/mac/office/2008/main" xmlns:mc="http://schemas.openxmlformats.org/markup-compatibility/2006" xmlns:mv="urn:schemas-microsoft-com:mac:vml" xmlns:o="urn:schemas-microsoft-com:office:office" xmlns:r="http://schemas.openxmlformats.org/officeDocument/2006/relationships" xmlns:m="http://schemas.openxmlformats.org/officeDocument/2006/math" xmlns:v="urn:schemas-microsoft-com:vml" xmlns:wp14="http://schemas.microsoft.com/office/word/2010/wordprocessingDrawing" xmlns:wp="http://schemas.openxmlformats.org/drawingml/2006/wordprocessingDrawing" xmlns:w10="urn:schemas-microsoft-com:office:word" xmlns:w="http://schemas.openxmlformats.org/wordprocessingml/2006/main" xmlns:w14="http://schemas.microsoft.com/office/word/2010/wordml" xmlns:wpg="http://schemas.microsoft.com/office/word/2010/wordprocessingGroup" xmlns:wpi="http://schemas.microsoft.com/office/word/2010/wordprocessingInk" xmlns:wne="http://schemas.microsoft.com/office/word/2006/wordml" xmlns:wps="http://schemas.microsoft.com/office/word/2010/wordprocessingShape" mc:Ignorable="w14 wp14">
+  <w:footnote w:type="separator" w:id="-1">
+    <w:p>
+      <w:pPr>
+        <w:spacing w:after="0" w:line="240" w:lineRule="auto"/>
+      </w:pPr>
+      <w:r>
+        <w:separator/>
+      </w:r>
+    </w:p>
+  </w:footnote>
+  <w:footnote w:type="continuationSeparator" w:id="0">
+    <w:p>
+      <w:pPr>
+        <w:spacing w:after="0" w:line="240" w:lineRule="auto"/>
+      </w:pPr>
+      <w:r>
+        <w:continuationSeparator/>
+      </w:r>
+    </w:p>
+  </w:footnote>
+</w:footnotes>
 </file>
 
 <file path=word/numbering.xml><?xml version="1.0" encoding="utf-8"?>
@@ -4215,6 +4239,62 @@
     <w:rPr>
       <w:rFonts w:ascii="Arial" w:hAnsi="Arial" w:cs="Arial"/>
       <w:color w:val="000000"/>
+    </w:rPr>
+  </w:style>
+  <w:style w:type="paragraph" w:styleId="Intestazione">
+    <w:name w:val="header"/>
+    <w:basedOn w:val="Normale"/>
+    <w:link w:val="IntestazioneCarattere"/>
+    <w:uiPriority w:val="99"/>
+    <w:unhideWhenUsed/>
+    <w:rsid w:val="00960266"/>
+    <w:pPr>
+      <w:tabs>
+        <w:tab w:val="center" w:pos="4819"/>
+        <w:tab w:val="right" w:pos="9638"/>
+      </w:tabs>
+      <w:spacing w:after="0" w:line="240" w:lineRule="auto"/>
+    </w:pPr>
+  </w:style>
+  <w:style w:type="character" w:customStyle="1" w:styleId="IntestazioneCarattere">
+    <w:name w:val="Intestazione Carattere"/>
+    <w:basedOn w:val="Caratterepredefinitoparagrafo"/>
+    <w:link w:val="Intestazione"/>
+    <w:uiPriority w:val="99"/>
+    <w:rsid w:val="00960266"/>
+    <w:rPr>
+      <w:rFonts w:eastAsiaTheme="minorHAnsi"/>
+      <w:sz w:val="22"/>
+      <w:szCs w:val="22"/>
+      <w:lang w:eastAsia="en-US"/>
+    </w:rPr>
+  </w:style>
+  <w:style w:type="paragraph" w:styleId="Pidipagina">
+    <w:name w:val="footer"/>
+    <w:basedOn w:val="Normale"/>
+    <w:link w:val="PidipaginaCarattere"/>
+    <w:uiPriority w:val="99"/>
+    <w:unhideWhenUsed/>
+    <w:rsid w:val="00960266"/>
+    <w:pPr>
+      <w:tabs>
+        <w:tab w:val="center" w:pos="4819"/>
+        <w:tab w:val="right" w:pos="9638"/>
+      </w:tabs>
+      <w:spacing w:after="0" w:line="240" w:lineRule="auto"/>
+    </w:pPr>
+  </w:style>
+  <w:style w:type="character" w:customStyle="1" w:styleId="PidipaginaCarattere">
+    <w:name w:val="Piè di pagina Carattere"/>
+    <w:basedOn w:val="Caratterepredefinitoparagrafo"/>
+    <w:link w:val="Pidipagina"/>
+    <w:uiPriority w:val="99"/>
+    <w:rsid w:val="00960266"/>
+    <w:rPr>
+      <w:rFonts w:eastAsiaTheme="minorHAnsi"/>
+      <w:sz w:val="22"/>
+      <w:szCs w:val="22"/>
+      <w:lang w:eastAsia="en-US"/>
     </w:rPr>
   </w:style>
 </w:styles>
@@ -4927,7 +5007,7 @@
 </file>
 
 <file path=customXml/itemProps1.xml><?xml version="1.0" encoding="utf-8"?>
-<ds:datastoreItem xmlns:ds="http://schemas.openxmlformats.org/officeDocument/2006/customXml" ds:itemID="{0050C752-E218-F141-8997-BA012E39E79E}">
+<ds:datastoreItem xmlns:ds="http://schemas.openxmlformats.org/officeDocument/2006/customXml" ds:itemID="{D475CA36-CA81-844A-B21D-6014BB82E280}">
   <ds:schemaRefs>
     <ds:schemaRef ds:uri="http://schemas.openxmlformats.org/officeDocument/2006/bibliography"/>
   </ds:schemaRefs>

</xml_diff>